<commit_message>
created a nicer looking menu screen combine all gui classes into one file created a set of text style references added logic form simple text centering modified level complete screen to use new UI desgin added ui assets from kenny, what a beast
</commit_message>
<xml_diff>
--- a/https.docx
+++ b/https.docx
@@ -9,17 +9,17 @@
         <w:tblLook w:val="04A0" w:firstRow="1" w:lastRow="0" w:firstColumn="1" w:lastColumn="0" w:noHBand="0" w:noVBand="1"/>
       </w:tblPr>
       <w:tblGrid>
-        <w:gridCol w:w="2134"/>
-        <w:gridCol w:w="3815"/>
-        <w:gridCol w:w="1441"/>
-        <w:gridCol w:w="1188"/>
+        <w:gridCol w:w="2319"/>
+        <w:gridCol w:w="3700"/>
+        <w:gridCol w:w="1402"/>
+        <w:gridCol w:w="1157"/>
         <w:gridCol w:w="219"/>
         <w:gridCol w:w="219"/>
       </w:tblGrid>
       <w:tr>
         <w:tc>
           <w:tcPr>
-            <w:tcW w:w="1502" w:type="dxa"/>
+            <w:tcW w:w="2319" w:type="dxa"/>
           </w:tcPr>
           <w:p>
             <w:r>
@@ -29,7 +29,7 @@
         </w:tc>
         <w:tc>
           <w:tcPr>
-            <w:tcW w:w="1502" w:type="dxa"/>
+            <w:tcW w:w="3700" w:type="dxa"/>
           </w:tcPr>
           <w:p>
             <w:r>
@@ -39,7 +39,7 @@
         </w:tc>
         <w:tc>
           <w:tcPr>
-            <w:tcW w:w="1503" w:type="dxa"/>
+            <w:tcW w:w="1402" w:type="dxa"/>
           </w:tcPr>
           <w:p>
             <w:pPr>
@@ -70,19 +70,19 @@
         </w:tc>
         <w:tc>
           <w:tcPr>
-            <w:tcW w:w="1503" w:type="dxa"/>
-          </w:tcPr>
-          <w:p/>
-        </w:tc>
-        <w:tc>
-          <w:tcPr>
-            <w:tcW w:w="1503" w:type="dxa"/>
-          </w:tcPr>
-          <w:p/>
-        </w:tc>
-        <w:tc>
-          <w:tcPr>
-            <w:tcW w:w="1503" w:type="dxa"/>
+            <w:tcW w:w="1157" w:type="dxa"/>
+          </w:tcPr>
+          <w:p/>
+        </w:tc>
+        <w:tc>
+          <w:tcPr>
+            <w:tcW w:w="219" w:type="dxa"/>
+          </w:tcPr>
+          <w:p/>
+        </w:tc>
+        <w:tc>
+          <w:tcPr>
+            <w:tcW w:w="219" w:type="dxa"/>
           </w:tcPr>
           <w:p/>
         </w:tc>
@@ -90,7 +90,7 @@
       <w:tr>
         <w:tc>
           <w:tcPr>
-            <w:tcW w:w="1502" w:type="dxa"/>
+            <w:tcW w:w="2319" w:type="dxa"/>
           </w:tcPr>
           <w:p>
             <w:r>
@@ -100,7 +100,7 @@
         </w:tc>
         <w:tc>
           <w:tcPr>
-            <w:tcW w:w="1502" w:type="dxa"/>
+            <w:tcW w:w="3700" w:type="dxa"/>
           </w:tcPr>
           <w:p>
             <w:r>
@@ -110,7 +110,7 @@
         </w:tc>
         <w:tc>
           <w:tcPr>
-            <w:tcW w:w="1503" w:type="dxa"/>
+            <w:tcW w:w="1402" w:type="dxa"/>
           </w:tcPr>
           <w:p>
             <w:hyperlink r:id="rId4" w:history="1">
@@ -125,7 +125,7 @@
         </w:tc>
         <w:tc>
           <w:tcPr>
-            <w:tcW w:w="1503" w:type="dxa"/>
+            <w:tcW w:w="1157" w:type="dxa"/>
           </w:tcPr>
           <w:p>
             <w:hyperlink r:id="rId5" w:tgtFrame="_blank" w:history="1">
@@ -140,13 +140,13 @@
         </w:tc>
         <w:tc>
           <w:tcPr>
-            <w:tcW w:w="1503" w:type="dxa"/>
-          </w:tcPr>
-          <w:p/>
-        </w:tc>
-        <w:tc>
-          <w:tcPr>
-            <w:tcW w:w="1503" w:type="dxa"/>
+            <w:tcW w:w="219" w:type="dxa"/>
+          </w:tcPr>
+          <w:p/>
+        </w:tc>
+        <w:tc>
+          <w:tcPr>
+            <w:tcW w:w="219" w:type="dxa"/>
           </w:tcPr>
           <w:p/>
         </w:tc>
@@ -154,7 +154,7 @@
       <w:tr>
         <w:tc>
           <w:tcPr>
-            <w:tcW w:w="1502" w:type="dxa"/>
+            <w:tcW w:w="2319" w:type="dxa"/>
           </w:tcPr>
           <w:p>
             <w:hyperlink r:id="rId6" w:tgtFrame="_blank" w:history="1">
@@ -169,7 +169,7 @@
         </w:tc>
         <w:tc>
           <w:tcPr>
-            <w:tcW w:w="1502" w:type="dxa"/>
+            <w:tcW w:w="3700" w:type="dxa"/>
           </w:tcPr>
           <w:p>
             <w:r>
@@ -179,7 +179,7 @@
         </w:tc>
         <w:tc>
           <w:tcPr>
-            <w:tcW w:w="1503" w:type="dxa"/>
+            <w:tcW w:w="1402" w:type="dxa"/>
           </w:tcPr>
           <w:p>
             <w:hyperlink r:id="rId7" w:history="1">
@@ -194,7 +194,7 @@
         </w:tc>
         <w:tc>
           <w:tcPr>
-            <w:tcW w:w="1503" w:type="dxa"/>
+            <w:tcW w:w="1157" w:type="dxa"/>
           </w:tcPr>
           <w:p>
             <w:hyperlink r:id="rId8" w:tgtFrame="_blank" w:history="1">
@@ -209,13 +209,13 @@
         </w:tc>
         <w:tc>
           <w:tcPr>
-            <w:tcW w:w="1503" w:type="dxa"/>
-          </w:tcPr>
-          <w:p/>
-        </w:tc>
-        <w:tc>
-          <w:tcPr>
-            <w:tcW w:w="1503" w:type="dxa"/>
+            <w:tcW w:w="219" w:type="dxa"/>
+          </w:tcPr>
+          <w:p/>
+        </w:tc>
+        <w:tc>
+          <w:tcPr>
+            <w:tcW w:w="219" w:type="dxa"/>
           </w:tcPr>
           <w:p/>
         </w:tc>
@@ -223,7 +223,7 @@
       <w:tr>
         <w:tc>
           <w:tcPr>
-            <w:tcW w:w="1502" w:type="dxa"/>
+            <w:tcW w:w="2319" w:type="dxa"/>
           </w:tcPr>
           <w:p>
             <w:hyperlink r:id="rId9" w:tgtFrame="_blank" w:history="1">
@@ -238,7 +238,7 @@
         </w:tc>
         <w:tc>
           <w:tcPr>
-            <w:tcW w:w="1502" w:type="dxa"/>
+            <w:tcW w:w="3700" w:type="dxa"/>
           </w:tcPr>
           <w:p>
             <w:r>
@@ -248,7 +248,7 @@
         </w:tc>
         <w:tc>
           <w:tcPr>
-            <w:tcW w:w="1503" w:type="dxa"/>
+            <w:tcW w:w="1402" w:type="dxa"/>
           </w:tcPr>
           <w:p>
             <w:hyperlink r:id="rId10" w:history="1">
@@ -263,7 +263,7 @@
         </w:tc>
         <w:tc>
           <w:tcPr>
-            <w:tcW w:w="1503" w:type="dxa"/>
+            <w:tcW w:w="1157" w:type="dxa"/>
           </w:tcPr>
           <w:p>
             <w:pPr>
@@ -278,13 +278,13 @@
         </w:tc>
         <w:tc>
           <w:tcPr>
-            <w:tcW w:w="1503" w:type="dxa"/>
-          </w:tcPr>
-          <w:p/>
-        </w:tc>
-        <w:tc>
-          <w:tcPr>
-            <w:tcW w:w="1503" w:type="dxa"/>
+            <w:tcW w:w="219" w:type="dxa"/>
+          </w:tcPr>
+          <w:p/>
+        </w:tc>
+        <w:tc>
+          <w:tcPr>
+            <w:tcW w:w="219" w:type="dxa"/>
           </w:tcPr>
           <w:p/>
         </w:tc>
@@ -292,13 +292,13 @@
       <w:tr>
         <w:tc>
           <w:tcPr>
-            <w:tcW w:w="1502" w:type="dxa"/>
-          </w:tcPr>
-          <w:p/>
-        </w:tc>
-        <w:tc>
-          <w:tcPr>
-            <w:tcW w:w="1502" w:type="dxa"/>
+            <w:tcW w:w="2319" w:type="dxa"/>
+          </w:tcPr>
+          <w:p/>
+        </w:tc>
+        <w:tc>
+          <w:tcPr>
+            <w:tcW w:w="3700" w:type="dxa"/>
           </w:tcPr>
           <w:p>
             <w:r>
@@ -308,7 +308,7 @@
         </w:tc>
         <w:tc>
           <w:tcPr>
-            <w:tcW w:w="1503" w:type="dxa"/>
+            <w:tcW w:w="1402" w:type="dxa"/>
           </w:tcPr>
           <w:p>
             <w:hyperlink r:id="rId11" w:history="1">
@@ -323,7 +323,7 @@
         </w:tc>
         <w:tc>
           <w:tcPr>
-            <w:tcW w:w="1503" w:type="dxa"/>
+            <w:tcW w:w="1157" w:type="dxa"/>
           </w:tcPr>
           <w:p>
             <w:pPr>
@@ -337,13 +337,13 @@
         </w:tc>
         <w:tc>
           <w:tcPr>
-            <w:tcW w:w="1503" w:type="dxa"/>
-          </w:tcPr>
-          <w:p/>
-        </w:tc>
-        <w:tc>
-          <w:tcPr>
-            <w:tcW w:w="1503" w:type="dxa"/>
+            <w:tcW w:w="219" w:type="dxa"/>
+          </w:tcPr>
+          <w:p/>
+        </w:tc>
+        <w:tc>
+          <w:tcPr>
+            <w:tcW w:w="219" w:type="dxa"/>
           </w:tcPr>
           <w:p/>
         </w:tc>
@@ -351,7 +351,7 @@
       <w:tr>
         <w:tc>
           <w:tcPr>
-            <w:tcW w:w="1502" w:type="dxa"/>
+            <w:tcW w:w="2319" w:type="dxa"/>
           </w:tcPr>
           <w:p>
             <w:hyperlink r:id="rId12" w:tgtFrame="_blank" w:history="1">
@@ -366,7 +366,7 @@
         </w:tc>
         <w:tc>
           <w:tcPr>
-            <w:tcW w:w="1502" w:type="dxa"/>
+            <w:tcW w:w="3700" w:type="dxa"/>
           </w:tcPr>
           <w:p>
             <w:r>
@@ -376,7 +376,7 @@
         </w:tc>
         <w:tc>
           <w:tcPr>
-            <w:tcW w:w="1503" w:type="dxa"/>
+            <w:tcW w:w="1402" w:type="dxa"/>
           </w:tcPr>
           <w:p>
             <w:hyperlink r:id="rId13" w:history="1">
@@ -391,7 +391,7 @@
         </w:tc>
         <w:tc>
           <w:tcPr>
-            <w:tcW w:w="1503" w:type="dxa"/>
+            <w:tcW w:w="1157" w:type="dxa"/>
           </w:tcPr>
           <w:p>
             <w:pPr>
@@ -522,13 +522,13 @@
         </w:tc>
         <w:tc>
           <w:tcPr>
-            <w:tcW w:w="1503" w:type="dxa"/>
-          </w:tcPr>
-          <w:p/>
-        </w:tc>
-        <w:tc>
-          <w:tcPr>
-            <w:tcW w:w="1503" w:type="dxa"/>
+            <w:tcW w:w="219" w:type="dxa"/>
+          </w:tcPr>
+          <w:p/>
+        </w:tc>
+        <w:tc>
+          <w:tcPr>
+            <w:tcW w:w="219" w:type="dxa"/>
           </w:tcPr>
           <w:p/>
         </w:tc>
@@ -536,7 +536,7 @@
       <w:tr>
         <w:tc>
           <w:tcPr>
-            <w:tcW w:w="1502" w:type="dxa"/>
+            <w:tcW w:w="2319" w:type="dxa"/>
           </w:tcPr>
           <w:p>
             <w:r>
@@ -599,7 +599,7 @@
         </w:tc>
         <w:tc>
           <w:tcPr>
-            <w:tcW w:w="1502" w:type="dxa"/>
+            <w:tcW w:w="3700" w:type="dxa"/>
           </w:tcPr>
           <w:p>
             <w:r>
@@ -609,7 +609,7 @@
         </w:tc>
         <w:tc>
           <w:tcPr>
-            <w:tcW w:w="1503" w:type="dxa"/>
+            <w:tcW w:w="1402" w:type="dxa"/>
           </w:tcPr>
           <w:p>
             <w:r>
@@ -619,7 +619,7 @@
         </w:tc>
         <w:tc>
           <w:tcPr>
-            <w:tcW w:w="1503" w:type="dxa"/>
+            <w:tcW w:w="1157" w:type="dxa"/>
           </w:tcPr>
           <w:p>
             <w:r>
@@ -629,13 +629,13 @@
         </w:tc>
         <w:tc>
           <w:tcPr>
-            <w:tcW w:w="1503" w:type="dxa"/>
-          </w:tcPr>
-          <w:p/>
-        </w:tc>
-        <w:tc>
-          <w:tcPr>
-            <w:tcW w:w="1503" w:type="dxa"/>
+            <w:tcW w:w="219" w:type="dxa"/>
+          </w:tcPr>
+          <w:p/>
+        </w:tc>
+        <w:tc>
+          <w:tcPr>
+            <w:tcW w:w="219" w:type="dxa"/>
           </w:tcPr>
           <w:p/>
         </w:tc>
@@ -643,7 +643,7 @@
       <w:tr>
         <w:tc>
           <w:tcPr>
-            <w:tcW w:w="1502" w:type="dxa"/>
+            <w:tcW w:w="2319" w:type="dxa"/>
           </w:tcPr>
           <w:p>
             <w:r>
@@ -653,7 +653,7 @@
         </w:tc>
         <w:tc>
           <w:tcPr>
-            <w:tcW w:w="1502" w:type="dxa"/>
+            <w:tcW w:w="3700" w:type="dxa"/>
           </w:tcPr>
           <w:p>
             <w:r>
@@ -663,7 +663,7 @@
         </w:tc>
         <w:tc>
           <w:tcPr>
-            <w:tcW w:w="1503" w:type="dxa"/>
+            <w:tcW w:w="1402" w:type="dxa"/>
           </w:tcPr>
           <w:p>
             <w:hyperlink r:id="rId15" w:history="1">
@@ -680,11 +680,12 @@
         </w:tc>
         <w:tc>
           <w:tcPr>
-            <w:tcW w:w="1503" w:type="dxa"/>
+            <w:tcW w:w="1157" w:type="dxa"/>
           </w:tcPr>
           <w:p>
             <w:pPr>
               <w:pStyle w:val="Heading2"/>
+              <w:outlineLvl w:val="1"/>
             </w:pPr>
             <w:r>
               <w:rPr>
@@ -721,13 +722,13 @@
         </w:tc>
         <w:tc>
           <w:tcPr>
-            <w:tcW w:w="1503" w:type="dxa"/>
-          </w:tcPr>
-          <w:p/>
-        </w:tc>
-        <w:tc>
-          <w:tcPr>
-            <w:tcW w:w="1503" w:type="dxa"/>
+            <w:tcW w:w="219" w:type="dxa"/>
+          </w:tcPr>
+          <w:p/>
+        </w:tc>
+        <w:tc>
+          <w:tcPr>
+            <w:tcW w:w="219" w:type="dxa"/>
           </w:tcPr>
           <w:p/>
         </w:tc>
@@ -735,19 +736,17 @@
       <w:tr>
         <w:tc>
           <w:tcPr>
-            <w:tcW w:w="1502" w:type="dxa"/>
-          </w:tcPr>
-          <w:p>
-            <w:proofErr w:type="spellStart"/>
-            <w:r>
-              <w:t>brick_place_pop.flac</w:t>
-            </w:r>
-            <w:proofErr w:type="spellEnd"/>
-          </w:p>
-        </w:tc>
-        <w:tc>
-          <w:tcPr>
-            <w:tcW w:w="1502" w:type="dxa"/>
+            <w:tcW w:w="2319" w:type="dxa"/>
+          </w:tcPr>
+          <w:p>
+            <w:r>
+              <w:t>assets/sounds/brick_place_pop.mp3</w:t>
+            </w:r>
+          </w:p>
+        </w:tc>
+        <w:tc>
+          <w:tcPr>
+            <w:tcW w:w="3700" w:type="dxa"/>
           </w:tcPr>
           <w:p>
             <w:r>
@@ -757,7 +756,7 @@
         </w:tc>
         <w:tc>
           <w:tcPr>
-            <w:tcW w:w="1503" w:type="dxa"/>
+            <w:tcW w:w="1402" w:type="dxa"/>
           </w:tcPr>
           <w:p>
             <w:hyperlink r:id="rId16" w:history="1">
@@ -774,7 +773,7 @@
         </w:tc>
         <w:tc>
           <w:tcPr>
-            <w:tcW w:w="1503" w:type="dxa"/>
+            <w:tcW w:w="1157" w:type="dxa"/>
           </w:tcPr>
           <w:p>
             <w:r>
@@ -784,13 +783,13 @@
         </w:tc>
         <w:tc>
           <w:tcPr>
-            <w:tcW w:w="1503" w:type="dxa"/>
-          </w:tcPr>
-          <w:p/>
-        </w:tc>
-        <w:tc>
-          <w:tcPr>
-            <w:tcW w:w="1503" w:type="dxa"/>
+            <w:tcW w:w="219" w:type="dxa"/>
+          </w:tcPr>
+          <w:p/>
+        </w:tc>
+        <w:tc>
+          <w:tcPr>
+            <w:tcW w:w="219" w:type="dxa"/>
           </w:tcPr>
           <w:p/>
         </w:tc>
@@ -798,13 +797,17 @@
       <w:tr>
         <w:tc>
           <w:tcPr>
-            <w:tcW w:w="1502" w:type="dxa"/>
-          </w:tcPr>
-          <w:p/>
-        </w:tc>
-        <w:tc>
-          <w:tcPr>
-            <w:tcW w:w="1502" w:type="dxa"/>
+            <w:tcW w:w="2319" w:type="dxa"/>
+          </w:tcPr>
+          <w:p>
+            <w:r>
+              <w:t>assets/sounds/error_sound.wav</w:t>
+            </w:r>
+          </w:p>
+        </w:tc>
+        <w:tc>
+          <w:tcPr>
+            <w:tcW w:w="3700" w:type="dxa"/>
           </w:tcPr>
           <w:p>
             <w:r>
@@ -814,7 +817,7 @@
         </w:tc>
         <w:tc>
           <w:tcPr>
-            <w:tcW w:w="1503" w:type="dxa"/>
+            <w:tcW w:w="1402" w:type="dxa"/>
           </w:tcPr>
           <w:p>
             <w:hyperlink r:id="rId17" w:history="1">
@@ -831,7 +834,7 @@
         </w:tc>
         <w:tc>
           <w:tcPr>
-            <w:tcW w:w="1503" w:type="dxa"/>
+            <w:tcW w:w="1157" w:type="dxa"/>
           </w:tcPr>
           <w:p>
             <w:r>
@@ -844,13 +847,13 @@
         </w:tc>
         <w:tc>
           <w:tcPr>
-            <w:tcW w:w="1503" w:type="dxa"/>
-          </w:tcPr>
-          <w:p/>
-        </w:tc>
-        <w:tc>
-          <w:tcPr>
-            <w:tcW w:w="1503" w:type="dxa"/>
+            <w:tcW w:w="219" w:type="dxa"/>
+          </w:tcPr>
+          <w:p/>
+        </w:tc>
+        <w:tc>
+          <w:tcPr>
+            <w:tcW w:w="219" w:type="dxa"/>
           </w:tcPr>
           <w:p/>
         </w:tc>
@@ -858,40 +861,522 @@
       <w:tr>
         <w:tc>
           <w:tcPr>
-            <w:tcW w:w="1502" w:type="dxa"/>
-          </w:tcPr>
-          <w:p>
+            <w:tcW w:w="2319" w:type="dxa"/>
+          </w:tcPr>
+          <w:p>
+            <w:r>
+              <w:t>switch2.ogg</w:t>
+            </w:r>
+          </w:p>
+        </w:tc>
+        <w:tc>
+          <w:tcPr>
+            <w:tcW w:w="3700" w:type="dxa"/>
+            <w:vMerge w:val="restart"/>
+          </w:tcPr>
+          <w:p>
+            <w:r>
+              <w:t>https://opengameart.org/content/ui-pack</w:t>
+            </w:r>
+          </w:p>
+        </w:tc>
+        <w:tc>
+          <w:tcPr>
+            <w:tcW w:w="1402" w:type="dxa"/>
+          </w:tcPr>
+          <w:p/>
+        </w:tc>
+        <w:tc>
+          <w:tcPr>
+            <w:tcW w:w="1157" w:type="dxa"/>
+          </w:tcPr>
+          <w:p/>
+        </w:tc>
+        <w:tc>
+          <w:tcPr>
+            <w:tcW w:w="219" w:type="dxa"/>
+          </w:tcPr>
+          <w:p/>
+        </w:tc>
+        <w:tc>
+          <w:tcPr>
+            <w:tcW w:w="219" w:type="dxa"/>
+          </w:tcPr>
+          <w:p/>
+        </w:tc>
+      </w:tr>
+      <w:tr>
+        <w:tc>
+          <w:tcPr>
+            <w:tcW w:w="2319" w:type="dxa"/>
+          </w:tcPr>
+          <w:p>
+            <w:r>
+              <w:t>click2.ogg</w:t>
+            </w:r>
+          </w:p>
+        </w:tc>
+        <w:tc>
+          <w:tcPr>
+            <w:tcW w:w="3700" w:type="dxa"/>
+            <w:vMerge/>
+          </w:tcPr>
+          <w:p/>
+        </w:tc>
+        <w:tc>
+          <w:tcPr>
+            <w:tcW w:w="1402" w:type="dxa"/>
+          </w:tcPr>
+          <w:p/>
+        </w:tc>
+        <w:tc>
+          <w:tcPr>
+            <w:tcW w:w="1157" w:type="dxa"/>
+          </w:tcPr>
+          <w:p/>
+        </w:tc>
+        <w:tc>
+          <w:tcPr>
+            <w:tcW w:w="219" w:type="dxa"/>
+          </w:tcPr>
+          <w:p/>
+        </w:tc>
+        <w:tc>
+          <w:tcPr>
+            <w:tcW w:w="219" w:type="dxa"/>
+          </w:tcPr>
+          <w:p/>
+        </w:tc>
+      </w:tr>
+      <w:tr>
+        <w:tc>
+          <w:tcPr>
+            <w:tcW w:w="2319" w:type="dxa"/>
+          </w:tcPr>
+          <w:p>
+            <w:r>
+              <w:t>assets/UI Buttons/</w:t>
+            </w:r>
+            <w:proofErr w:type="spellStart"/>
+            <w:r>
+              <w:t>kennyUIPack</w:t>
+            </w:r>
+            <w:proofErr w:type="spellEnd"/>
+            <w:r>
+              <w:t>/grey_button00.png</w:t>
+            </w:r>
+          </w:p>
+        </w:tc>
+        <w:tc>
+          <w:tcPr>
+            <w:tcW w:w="3700" w:type="dxa"/>
+            <w:vMerge/>
+          </w:tcPr>
+          <w:p/>
+        </w:tc>
+        <w:tc>
+          <w:tcPr>
+            <w:tcW w:w="1402" w:type="dxa"/>
+          </w:tcPr>
+          <w:p/>
+        </w:tc>
+        <w:tc>
+          <w:tcPr>
+            <w:tcW w:w="1157" w:type="dxa"/>
+          </w:tcPr>
+          <w:p/>
+        </w:tc>
+        <w:tc>
+          <w:tcPr>
+            <w:tcW w:w="219" w:type="dxa"/>
+          </w:tcPr>
+          <w:p/>
+        </w:tc>
+        <w:tc>
+          <w:tcPr>
+            <w:tcW w:w="219" w:type="dxa"/>
+          </w:tcPr>
+          <w:p/>
+        </w:tc>
+      </w:tr>
+      <w:tr>
+        <w:tc>
+          <w:tcPr>
+            <w:tcW w:w="2319" w:type="dxa"/>
+          </w:tcPr>
+          <w:p>
+            <w:pPr>
+              <w:jc w:val="center"/>
+            </w:pPr>
+            <w:r>
+              <w:t>assets/UI Buttons/</w:t>
+            </w:r>
+            <w:proofErr w:type="spellStart"/>
+            <w:r>
+              <w:t>kennyUIPack</w:t>
+            </w:r>
+            <w:proofErr w:type="spellEnd"/>
+            <w:r>
+              <w:t>/green_button01.png</w:t>
+            </w:r>
+          </w:p>
+        </w:tc>
+        <w:tc>
+          <w:tcPr>
+            <w:tcW w:w="3700" w:type="dxa"/>
+            <w:vMerge/>
+          </w:tcPr>
+          <w:p/>
+        </w:tc>
+        <w:tc>
+          <w:tcPr>
+            <w:tcW w:w="1402" w:type="dxa"/>
+          </w:tcPr>
+          <w:p/>
+        </w:tc>
+        <w:tc>
+          <w:tcPr>
+            <w:tcW w:w="1157" w:type="dxa"/>
+          </w:tcPr>
+          <w:p/>
+        </w:tc>
+        <w:tc>
+          <w:tcPr>
+            <w:tcW w:w="219" w:type="dxa"/>
+          </w:tcPr>
+          <w:p/>
+        </w:tc>
+        <w:tc>
+          <w:tcPr>
+            <w:tcW w:w="219" w:type="dxa"/>
+          </w:tcPr>
+          <w:p/>
+        </w:tc>
+      </w:tr>
+      <w:tr>
+        <w:tc>
+          <w:tcPr>
+            <w:tcW w:w="2319" w:type="dxa"/>
+          </w:tcPr>
+          <w:p>
+            <w:r>
+              <w:t>assets/UI Buttons/</w:t>
+            </w:r>
+            <w:proofErr w:type="spellStart"/>
+            <w:r>
+              <w:t>kennyUIPack</w:t>
+            </w:r>
+            <w:proofErr w:type="spellEnd"/>
+            <w:r>
+              <w:t>/green_button08.png</w:t>
+            </w:r>
+          </w:p>
+        </w:tc>
+        <w:tc>
+          <w:tcPr>
+            <w:tcW w:w="3700" w:type="dxa"/>
+            <w:vMerge/>
+          </w:tcPr>
+          <w:p/>
+        </w:tc>
+        <w:tc>
+          <w:tcPr>
+            <w:tcW w:w="1402" w:type="dxa"/>
+          </w:tcPr>
+          <w:p/>
+        </w:tc>
+        <w:tc>
+          <w:tcPr>
+            <w:tcW w:w="1157" w:type="dxa"/>
+          </w:tcPr>
+          <w:p/>
+        </w:tc>
+        <w:tc>
+          <w:tcPr>
+            <w:tcW w:w="219" w:type="dxa"/>
+          </w:tcPr>
+          <w:p/>
+        </w:tc>
+        <w:tc>
+          <w:tcPr>
+            <w:tcW w:w="219" w:type="dxa"/>
+          </w:tcPr>
+          <w:p/>
+        </w:tc>
+      </w:tr>
+      <w:tr>
+        <w:tc>
+          <w:tcPr>
+            <w:tcW w:w="2319" w:type="dxa"/>
+          </w:tcPr>
+          <w:p>
+            <w:r>
+              <w:t>assets/UI Buttons/</w:t>
+            </w:r>
+            <w:proofErr w:type="spellStart"/>
+            <w:r>
+              <w:t>kennyUIPack</w:t>
+            </w:r>
+            <w:proofErr w:type="spellEnd"/>
+            <w:r>
+              <w:t>/red_button05.png</w:t>
+            </w:r>
+          </w:p>
+        </w:tc>
+        <w:tc>
+          <w:tcPr>
+            <w:tcW w:w="3700" w:type="dxa"/>
+            <w:vMerge/>
+          </w:tcPr>
+          <w:p/>
+        </w:tc>
+        <w:tc>
+          <w:tcPr>
+            <w:tcW w:w="1402" w:type="dxa"/>
+          </w:tcPr>
+          <w:p/>
+        </w:tc>
+        <w:tc>
+          <w:tcPr>
+            <w:tcW w:w="1157" w:type="dxa"/>
+          </w:tcPr>
+          <w:p/>
+        </w:tc>
+        <w:tc>
+          <w:tcPr>
+            <w:tcW w:w="219" w:type="dxa"/>
+          </w:tcPr>
+          <w:p/>
+        </w:tc>
+        <w:tc>
+          <w:tcPr>
+            <w:tcW w:w="219" w:type="dxa"/>
+          </w:tcPr>
+          <w:p/>
+        </w:tc>
+      </w:tr>
+      <w:tr>
+        <w:tc>
+          <w:tcPr>
+            <w:tcW w:w="2319" w:type="dxa"/>
+          </w:tcPr>
+          <w:p>
+            <w:r>
+              <w:t>assets/UI Buttons/</w:t>
+            </w:r>
+            <w:proofErr w:type="spellStart"/>
+            <w:r>
+              <w:t>kennyUIPack</w:t>
+            </w:r>
+            <w:proofErr w:type="spellEnd"/>
+            <w:r>
+              <w:t>/yellow_button08.png</w:t>
+            </w:r>
+          </w:p>
+        </w:tc>
+        <w:tc>
+          <w:tcPr>
+            <w:tcW w:w="3700" w:type="dxa"/>
+            <w:vMerge/>
+          </w:tcPr>
+          <w:p/>
+        </w:tc>
+        <w:tc>
+          <w:tcPr>
+            <w:tcW w:w="1402" w:type="dxa"/>
+          </w:tcPr>
+          <w:p/>
+        </w:tc>
+        <w:tc>
+          <w:tcPr>
+            <w:tcW w:w="1157" w:type="dxa"/>
+          </w:tcPr>
+          <w:p/>
+        </w:tc>
+        <w:tc>
+          <w:tcPr>
+            <w:tcW w:w="219" w:type="dxa"/>
+          </w:tcPr>
+          <w:p/>
+        </w:tc>
+        <w:tc>
+          <w:tcPr>
+            <w:tcW w:w="219" w:type="dxa"/>
+          </w:tcPr>
+          <w:p/>
+        </w:tc>
+      </w:tr>
+      <w:tr>
+        <w:tc>
+          <w:tcPr>
+            <w:tcW w:w="2319" w:type="dxa"/>
+          </w:tcPr>
+          <w:p>
+            <w:r>
+              <w:t>assets/UI Buttons/</w:t>
+            </w:r>
+            <w:proofErr w:type="spellStart"/>
+            <w:r>
+              <w:t>kennyUIPack</w:t>
+            </w:r>
+            <w:proofErr w:type="spellEnd"/>
+            <w:r>
+              <w:t>/grey_panel.png</w:t>
+            </w:r>
+          </w:p>
+        </w:tc>
+        <w:tc>
+          <w:tcPr>
+            <w:tcW w:w="3700" w:type="dxa"/>
+            <w:vMerge/>
+          </w:tcPr>
+          <w:p/>
+        </w:tc>
+        <w:tc>
+          <w:tcPr>
+            <w:tcW w:w="1402" w:type="dxa"/>
+          </w:tcPr>
+          <w:p/>
+        </w:tc>
+        <w:tc>
+          <w:tcPr>
+            <w:tcW w:w="1157" w:type="dxa"/>
+          </w:tcPr>
+          <w:p/>
+        </w:tc>
+        <w:tc>
+          <w:tcPr>
+            <w:tcW w:w="219" w:type="dxa"/>
+          </w:tcPr>
+          <w:p/>
+        </w:tc>
+        <w:tc>
+          <w:tcPr>
+            <w:tcW w:w="219" w:type="dxa"/>
+          </w:tcPr>
+          <w:p/>
+        </w:tc>
+      </w:tr>
+      <w:tr>
+        <w:tc>
+          <w:tcPr>
+            <w:tcW w:w="2319" w:type="dxa"/>
+          </w:tcPr>
+          <w:p>
+            <w:r>
+              <w:t>assets/fonts/kenvector_future_thin.ttf</w:t>
+            </w:r>
+          </w:p>
+        </w:tc>
+        <w:tc>
+          <w:tcPr>
+            <w:tcW w:w="3700" w:type="dxa"/>
+          </w:tcPr>
+          <w:p/>
+        </w:tc>
+        <w:tc>
+          <w:tcPr>
+            <w:tcW w:w="1402" w:type="dxa"/>
+          </w:tcPr>
+          <w:p/>
+        </w:tc>
+        <w:tc>
+          <w:tcPr>
+            <w:tcW w:w="1157" w:type="dxa"/>
+          </w:tcPr>
+          <w:p/>
+        </w:tc>
+        <w:tc>
+          <w:tcPr>
+            <w:tcW w:w="219" w:type="dxa"/>
+          </w:tcPr>
+          <w:p/>
+        </w:tc>
+        <w:tc>
+          <w:tcPr>
+            <w:tcW w:w="219" w:type="dxa"/>
+          </w:tcPr>
+          <w:p/>
+        </w:tc>
+      </w:tr>
+      <w:tr>
+        <w:tc>
+          <w:tcPr>
+            <w:tcW w:w="2319" w:type="dxa"/>
+          </w:tcPr>
+          <w:p>
+            <w:r>
+              <w:t>assets/fonts/kenvector_future.ttf</w:t>
+            </w:r>
             <w:bookmarkStart w:id="0" w:name="_GoBack"/>
             <w:bookmarkEnd w:id="0"/>
           </w:p>
         </w:tc>
         <w:tc>
           <w:tcPr>
-            <w:tcW w:w="1502" w:type="dxa"/>
-          </w:tcPr>
-          <w:p/>
-        </w:tc>
-        <w:tc>
-          <w:tcPr>
-            <w:tcW w:w="1503" w:type="dxa"/>
-          </w:tcPr>
-          <w:p/>
-        </w:tc>
-        <w:tc>
-          <w:tcPr>
-            <w:tcW w:w="1503" w:type="dxa"/>
-          </w:tcPr>
-          <w:p/>
-        </w:tc>
-        <w:tc>
-          <w:tcPr>
-            <w:tcW w:w="1503" w:type="dxa"/>
-          </w:tcPr>
-          <w:p/>
-        </w:tc>
-        <w:tc>
-          <w:tcPr>
-            <w:tcW w:w="1503" w:type="dxa"/>
+            <w:tcW w:w="3700" w:type="dxa"/>
+          </w:tcPr>
+          <w:p/>
+        </w:tc>
+        <w:tc>
+          <w:tcPr>
+            <w:tcW w:w="1402" w:type="dxa"/>
+          </w:tcPr>
+          <w:p/>
+        </w:tc>
+        <w:tc>
+          <w:tcPr>
+            <w:tcW w:w="1157" w:type="dxa"/>
+          </w:tcPr>
+          <w:p/>
+        </w:tc>
+        <w:tc>
+          <w:tcPr>
+            <w:tcW w:w="219" w:type="dxa"/>
+          </w:tcPr>
+          <w:p/>
+        </w:tc>
+        <w:tc>
+          <w:tcPr>
+            <w:tcW w:w="219" w:type="dxa"/>
+          </w:tcPr>
+          <w:p/>
+        </w:tc>
+      </w:tr>
+      <w:tr>
+        <w:tc>
+          <w:tcPr>
+            <w:tcW w:w="2319" w:type="dxa"/>
+          </w:tcPr>
+          <w:p/>
+        </w:tc>
+        <w:tc>
+          <w:tcPr>
+            <w:tcW w:w="3700" w:type="dxa"/>
+          </w:tcPr>
+          <w:p/>
+        </w:tc>
+        <w:tc>
+          <w:tcPr>
+            <w:tcW w:w="1402" w:type="dxa"/>
+          </w:tcPr>
+          <w:p/>
+        </w:tc>
+        <w:tc>
+          <w:tcPr>
+            <w:tcW w:w="1157" w:type="dxa"/>
+          </w:tcPr>
+          <w:p/>
+        </w:tc>
+        <w:tc>
+          <w:tcPr>
+            <w:tcW w:w="219" w:type="dxa"/>
+          </w:tcPr>
+          <w:p/>
+        </w:tc>
+        <w:tc>
+          <w:tcPr>
+            <w:tcW w:w="219" w:type="dxa"/>
           </w:tcPr>
           <w:p/>
         </w:tc>

</xml_diff>

<commit_message>
added core calculations to complete screen added tween on cursor when placing blocks added level complete particles added undo button and fixed bug with not updating remaining blocks added UI panel and smartened up the HUD modified button class to enable the creation of icon buttons
</commit_message>
<xml_diff>
--- a/https.docx
+++ b/https.docx
@@ -94,6 +94,204 @@
           </w:tcPr>
           <w:p>
             <w:r>
+              <w:t>pink</w:t>
+            </w:r>
+            <w:r>
+              <w:t>_explosion</w:t>
+            </w:r>
+            <w:r>
+              <w:t>.png</w:t>
+            </w:r>
+          </w:p>
+        </w:tc>
+        <w:tc>
+          <w:tcPr>
+            <w:tcW w:w="3700" w:type="dxa"/>
+            <w:vMerge w:val="restart"/>
+          </w:tcPr>
+          <w:p>
+            <w:r>
+              <w:t>https://opengameart.org/content/free-game-fx-vol03</w:t>
+            </w:r>
+          </w:p>
+        </w:tc>
+        <w:tc>
+          <w:tcPr>
+            <w:tcW w:w="1402" w:type="dxa"/>
+          </w:tcPr>
+          <w:p>
+            <w:pPr>
+              <w:spacing w:before="100" w:beforeAutospacing="1" w:after="100" w:afterAutospacing="1"/>
+              <w:outlineLvl w:val="1"/>
+              <w:rPr>
+                <w:rFonts w:ascii="Times New Roman" w:eastAsia="Times New Roman" w:hAnsi="Times New Roman" w:cs="Times New Roman"/>
+                <w:b/>
+                <w:bCs/>
+                <w:sz w:val="36"/>
+                <w:szCs w:val="36"/>
+                <w:lang w:eastAsia="en-GB"/>
+              </w:rPr>
+            </w:pPr>
+            <w:hyperlink r:id="rId4" w:tgtFrame="_blank" w:history="1">
+              <w:r>
+                <w:rPr>
+                  <w:rStyle w:val="Hyperlink"/>
+                </w:rPr>
+                <w:t>CC-BY 3.0</w:t>
+              </w:r>
+            </w:hyperlink>
+            <w:bookmarkStart w:id="0" w:name="_GoBack"/>
+            <w:bookmarkEnd w:id="0"/>
+          </w:p>
+        </w:tc>
+        <w:tc>
+          <w:tcPr>
+            <w:tcW w:w="1157" w:type="dxa"/>
+          </w:tcPr>
+          <w:p/>
+        </w:tc>
+        <w:tc>
+          <w:tcPr>
+            <w:tcW w:w="219" w:type="dxa"/>
+          </w:tcPr>
+          <w:p/>
+        </w:tc>
+        <w:tc>
+          <w:tcPr>
+            <w:tcW w:w="219" w:type="dxa"/>
+          </w:tcPr>
+          <w:p/>
+        </w:tc>
+      </w:tr>
+      <w:tr>
+        <w:tc>
+          <w:tcPr>
+            <w:tcW w:w="2319" w:type="dxa"/>
+          </w:tcPr>
+          <w:p>
+            <w:proofErr w:type="spellStart"/>
+            <w:r>
+              <w:t>green</w:t>
+            </w:r>
+            <w:r>
+              <w:t>_explosion</w:t>
+            </w:r>
+            <w:proofErr w:type="spellEnd"/>
+          </w:p>
+        </w:tc>
+        <w:tc>
+          <w:tcPr>
+            <w:tcW w:w="3700" w:type="dxa"/>
+            <w:vMerge/>
+          </w:tcPr>
+          <w:p/>
+        </w:tc>
+        <w:tc>
+          <w:tcPr>
+            <w:tcW w:w="1402" w:type="dxa"/>
+          </w:tcPr>
+          <w:p>
+            <w:pPr>
+              <w:spacing w:before="100" w:beforeAutospacing="1" w:after="100" w:afterAutospacing="1"/>
+              <w:outlineLvl w:val="1"/>
+              <w:rPr>
+                <w:rFonts w:ascii="Times New Roman" w:eastAsia="Times New Roman" w:hAnsi="Times New Roman" w:cs="Times New Roman"/>
+                <w:b/>
+                <w:bCs/>
+                <w:sz w:val="36"/>
+                <w:szCs w:val="36"/>
+                <w:lang w:eastAsia="en-GB"/>
+              </w:rPr>
+            </w:pPr>
+          </w:p>
+        </w:tc>
+        <w:tc>
+          <w:tcPr>
+            <w:tcW w:w="1157" w:type="dxa"/>
+          </w:tcPr>
+          <w:p/>
+        </w:tc>
+        <w:tc>
+          <w:tcPr>
+            <w:tcW w:w="219" w:type="dxa"/>
+          </w:tcPr>
+          <w:p/>
+        </w:tc>
+        <w:tc>
+          <w:tcPr>
+            <w:tcW w:w="219" w:type="dxa"/>
+          </w:tcPr>
+          <w:p/>
+        </w:tc>
+      </w:tr>
+      <w:tr>
+        <w:tc>
+          <w:tcPr>
+            <w:tcW w:w="2319" w:type="dxa"/>
+          </w:tcPr>
+          <w:p>
+            <w:proofErr w:type="spellStart"/>
+            <w:r>
+              <w:t>red</w:t>
+            </w:r>
+            <w:r>
+              <w:t>_explosion</w:t>
+            </w:r>
+            <w:proofErr w:type="spellEnd"/>
+          </w:p>
+        </w:tc>
+        <w:tc>
+          <w:tcPr>
+            <w:tcW w:w="3700" w:type="dxa"/>
+            <w:vMerge/>
+          </w:tcPr>
+          <w:p/>
+        </w:tc>
+        <w:tc>
+          <w:tcPr>
+            <w:tcW w:w="1402" w:type="dxa"/>
+          </w:tcPr>
+          <w:p>
+            <w:pPr>
+              <w:spacing w:before="100" w:beforeAutospacing="1" w:after="100" w:afterAutospacing="1"/>
+              <w:outlineLvl w:val="1"/>
+              <w:rPr>
+                <w:rFonts w:ascii="Times New Roman" w:eastAsia="Times New Roman" w:hAnsi="Times New Roman" w:cs="Times New Roman"/>
+                <w:b/>
+                <w:bCs/>
+                <w:sz w:val="36"/>
+                <w:szCs w:val="36"/>
+                <w:lang w:eastAsia="en-GB"/>
+              </w:rPr>
+            </w:pPr>
+          </w:p>
+        </w:tc>
+        <w:tc>
+          <w:tcPr>
+            <w:tcW w:w="1157" w:type="dxa"/>
+          </w:tcPr>
+          <w:p/>
+        </w:tc>
+        <w:tc>
+          <w:tcPr>
+            <w:tcW w:w="219" w:type="dxa"/>
+          </w:tcPr>
+          <w:p/>
+        </w:tc>
+        <w:tc>
+          <w:tcPr>
+            <w:tcW w:w="219" w:type="dxa"/>
+          </w:tcPr>
+          <w:p/>
+        </w:tc>
+      </w:tr>
+      <w:tr>
+        <w:tc>
+          <w:tcPr>
+            <w:tcW w:w="2319" w:type="dxa"/>
+          </w:tcPr>
+          <w:p>
+            <w:r>
               <w:t>Target.png</w:t>
             </w:r>
           </w:p>
@@ -113,7 +311,7 @@
             <w:tcW w:w="1402" w:type="dxa"/>
           </w:tcPr>
           <w:p>
-            <w:hyperlink r:id="rId4" w:history="1">
+            <w:hyperlink r:id="rId5" w:history="1">
               <w:r>
                 <w:rPr>
                   <w:rStyle w:val="Hyperlink"/>
@@ -128,7 +326,7 @@
             <w:tcW w:w="1157" w:type="dxa"/>
           </w:tcPr>
           <w:p>
-            <w:hyperlink r:id="rId5" w:tgtFrame="_blank" w:history="1">
+            <w:hyperlink r:id="rId6" w:tgtFrame="_blank" w:history="1">
               <w:r>
                 <w:rPr>
                   <w:rStyle w:val="Hyperlink"/>
@@ -157,7 +355,7 @@
             <w:tcW w:w="2319" w:type="dxa"/>
           </w:tcPr>
           <w:p>
-            <w:hyperlink r:id="rId6" w:tgtFrame="_blank" w:history="1">
+            <w:hyperlink r:id="rId7" w:tgtFrame="_blank" w:history="1">
               <w:r>
                 <w:rPr>
                   <w:rStyle w:val="Hyperlink"/>
@@ -182,7 +380,7 @@
             <w:tcW w:w="1402" w:type="dxa"/>
           </w:tcPr>
           <w:p>
-            <w:hyperlink r:id="rId7" w:history="1">
+            <w:hyperlink r:id="rId8" w:history="1">
               <w:r>
                 <w:rPr>
                   <w:rStyle w:val="Hyperlink"/>
@@ -197,7 +395,7 @@
             <w:tcW w:w="1157" w:type="dxa"/>
           </w:tcPr>
           <w:p>
-            <w:hyperlink r:id="rId8" w:tgtFrame="_blank" w:history="1">
+            <w:hyperlink r:id="rId9" w:tgtFrame="_blank" w:history="1">
               <w:r>
                 <w:rPr>
                   <w:rStyle w:val="Hyperlink"/>
@@ -226,7 +424,7 @@
             <w:tcW w:w="2319" w:type="dxa"/>
           </w:tcPr>
           <w:p>
-            <w:hyperlink r:id="rId9" w:tgtFrame="_blank" w:history="1">
+            <w:hyperlink r:id="rId10" w:tgtFrame="_blank" w:history="1">
               <w:r>
                 <w:rPr>
                   <w:rStyle w:val="Hyperlink"/>
@@ -251,7 +449,7 @@
             <w:tcW w:w="1402" w:type="dxa"/>
           </w:tcPr>
           <w:p>
-            <w:hyperlink r:id="rId10" w:history="1">
+            <w:hyperlink r:id="rId11" w:history="1">
               <w:r>
                 <w:rPr>
                   <w:rStyle w:val="Hyperlink"/>
@@ -311,7 +509,7 @@
             <w:tcW w:w="1402" w:type="dxa"/>
           </w:tcPr>
           <w:p>
-            <w:hyperlink r:id="rId11" w:history="1">
+            <w:hyperlink r:id="rId12" w:history="1">
               <w:r>
                 <w:rPr>
                   <w:rStyle w:val="Hyperlink"/>
@@ -354,7 +552,7 @@
             <w:tcW w:w="2319" w:type="dxa"/>
           </w:tcPr>
           <w:p>
-            <w:hyperlink r:id="rId12" w:tgtFrame="_blank" w:history="1">
+            <w:hyperlink r:id="rId13" w:tgtFrame="_blank" w:history="1">
               <w:r>
                 <w:rPr>
                   <w:rStyle w:val="Hyperlink"/>
@@ -379,7 +577,7 @@
             <w:tcW w:w="1402" w:type="dxa"/>
           </w:tcPr>
           <w:p>
-            <w:hyperlink r:id="rId13" w:history="1">
+            <w:hyperlink r:id="rId14" w:history="1">
               <w:r>
                 <w:rPr>
                   <w:rStyle w:val="Hyperlink"/>
@@ -564,7 +762,7 @@
                           </pic:cNvPicPr>
                         </pic:nvPicPr>
                         <pic:blipFill>
-                          <a:blip r:embed="rId14">
+                          <a:blip r:embed="rId15">
                             <a:extLst>
                               <a:ext uri="{28A0092B-C50C-407E-A947-70E740481C1C}">
                                 <a14:useLocalDpi xmlns:a14="http://schemas.microsoft.com/office/drawing/2010/main" val="0"/>
@@ -666,7 +864,7 @@
             <w:tcW w:w="1402" w:type="dxa"/>
           </w:tcPr>
           <w:p>
-            <w:hyperlink r:id="rId15" w:history="1">
+            <w:hyperlink r:id="rId16" w:history="1">
               <w:proofErr w:type="spellStart"/>
               <w:r>
                 <w:rPr>
@@ -698,7 +896,14 @@
               <w:rPr>
                 <w:rStyle w:val="cc-license-title"/>
               </w:rPr>
-              <w:t>Unported</w:t>
+              <w:t>Unpo</w:t>
+            </w:r>
+            <w:r>
+              <w:rPr>
+                <w:rStyle w:val="cc-license-title"/>
+              </w:rPr>
+              <w:lastRenderedPageBreak/>
+              <w:t>rted</w:t>
             </w:r>
             <w:proofErr w:type="spellEnd"/>
             <w:r>
@@ -708,14 +913,7 @@
               <w:rPr>
                 <w:rStyle w:val="cc-license-identifier"/>
               </w:rPr>
-              <w:t xml:space="preserve">(CC </w:t>
-            </w:r>
-            <w:r>
-              <w:rPr>
-                <w:rStyle w:val="cc-license-identifier"/>
-              </w:rPr>
-              <w:lastRenderedPageBreak/>
-              <w:t xml:space="preserve">BY 3.0) </w:t>
+              <w:t xml:space="preserve">(CC BY 3.0) </w:t>
             </w:r>
           </w:p>
           <w:p/>
@@ -759,7 +957,7 @@
             <w:tcW w:w="1402" w:type="dxa"/>
           </w:tcPr>
           <w:p>
-            <w:hyperlink r:id="rId16" w:history="1">
+            <w:hyperlink r:id="rId17" w:history="1">
               <w:proofErr w:type="spellStart"/>
               <w:r>
                 <w:rPr>
@@ -820,7 +1018,7 @@
             <w:tcW w:w="1402" w:type="dxa"/>
           </w:tcPr>
           <w:p>
-            <w:hyperlink r:id="rId17" w:history="1">
+            <w:hyperlink r:id="rId18" w:history="1">
               <w:proofErr w:type="spellStart"/>
               <w:r>
                 <w:rPr>
@@ -1308,8 +1506,6 @@
             <w:r>
               <w:t>assets/fonts/kenvector_future.ttf</w:t>
             </w:r>
-            <w:bookmarkStart w:id="0" w:name="_GoBack"/>
-            <w:bookmarkEnd w:id="0"/>
           </w:p>
         </w:tc>
         <w:tc>

</xml_diff>